<commit_message>
Dev test file for lab 03
</commit_message>
<xml_diff>
--- a/lab03/Лабораторна робота №3 Ткачик Вікторія КБ-221.docx
+++ b/lab03/Лабораторна робота №3 Ткачик Вікторія КБ-221.docx
@@ -88,16 +88,7 @@
           <w:szCs w:val="28"/>
           <w:lang w:val="ru-RU"/>
         </w:rPr>
-        <w:t>в</w:t>
-      </w:r>
-      <w:r>
-        <w:rPr>
-          <w:rFonts w:ascii="Times New Roman" w:hAnsi="Times New Roman" w:cs="Times New Roman"/>
-          <w:sz w:val="28"/>
-          <w:szCs w:val="28"/>
-          <w:lang w:val="ru-RU"/>
-        </w:rPr>
-        <w:t xml:space="preserve">икористовуючи теоретичне підґрунтя про базові принципи ООП та підходи використання в </w:t>
+        <w:t xml:space="preserve">використовуючи теоретичне підґрунтя про базові принципи ООП та підходи використання в </w:t>
       </w:r>
       <w:r>
         <w:rPr>
@@ -169,9 +160,9 @@
           <w:rFonts w:ascii="Times New Roman" w:hAnsi="Times New Roman" w:cs="Times New Roman"/>
           <w:b/>
           <w:bCs/>
-          <w:sz w:val="28"/>
-          <w:szCs w:val="28"/>
-          <w:lang w:val="ru-RU"/>
+          <w:noProof/>
+          <w:sz w:val="28"/>
+          <w:szCs w:val="28"/>
         </w:rPr>
         <w:drawing>
           <wp:inline distT="0" distB="0" distL="0" distR="0" wp14:anchorId="02A409CA" wp14:editId="4131D9C4">
@@ -262,9 +253,9 @@
           <w:rFonts w:ascii="Times New Roman" w:hAnsi="Times New Roman" w:cs="Times New Roman"/>
           <w:b/>
           <w:bCs/>
-          <w:sz w:val="28"/>
-          <w:szCs w:val="28"/>
-          <w:lang w:val="ru-RU"/>
+          <w:noProof/>
+          <w:sz w:val="28"/>
+          <w:szCs w:val="28"/>
         </w:rPr>
         <w:lastRenderedPageBreak/>
         <w:drawing>
@@ -356,9 +347,9 @@
           <w:rFonts w:ascii="Times New Roman" w:hAnsi="Times New Roman" w:cs="Times New Roman"/>
           <w:b/>
           <w:bCs/>
-          <w:sz w:val="28"/>
-          <w:szCs w:val="28"/>
-          <w:lang w:val="ru-RU"/>
+          <w:noProof/>
+          <w:sz w:val="28"/>
+          <w:szCs w:val="28"/>
         </w:rPr>
         <w:lastRenderedPageBreak/>
         <w:drawing>
@@ -452,9 +443,9 @@
           <w:rFonts w:ascii="Times New Roman" w:hAnsi="Times New Roman" w:cs="Times New Roman"/>
           <w:b/>
           <w:bCs/>
-          <w:sz w:val="28"/>
-          <w:szCs w:val="28"/>
-          <w:lang w:val="ru-RU"/>
+          <w:noProof/>
+          <w:sz w:val="28"/>
+          <w:szCs w:val="28"/>
         </w:rPr>
         <w:drawing>
           <wp:inline distT="0" distB="0" distL="0" distR="0" wp14:anchorId="14BCE444" wp14:editId="2E178FE9">
@@ -512,9 +503,9 @@
           <w:rFonts w:ascii="Times New Roman" w:hAnsi="Times New Roman" w:cs="Times New Roman"/>
           <w:b/>
           <w:bCs/>
-          <w:sz w:val="28"/>
-          <w:szCs w:val="28"/>
-          <w:lang w:val="ru-RU"/>
+          <w:noProof/>
+          <w:sz w:val="28"/>
+          <w:szCs w:val="28"/>
         </w:rPr>
         <w:lastRenderedPageBreak/>
         <w:drawing>
@@ -599,6 +590,7 @@
       <w:r>
         <w:rPr>
           <w:rFonts w:ascii="Times New Roman" w:hAnsi="Times New Roman" w:cs="Times New Roman"/>
+          <w:noProof/>
           <w:sz w:val="28"/>
           <w:szCs w:val="28"/>
         </w:rPr>
@@ -650,9 +642,38 @@
           <w:b/>
           <w:sz w:val="28"/>
           <w:szCs w:val="28"/>
+          <w:lang w:val="ru-RU"/>
+        </w:rPr>
+      </w:pPr>
+      <w:r>
+        <w:rPr>
+          <w:rFonts w:ascii="Times New Roman" w:hAnsi="Times New Roman" w:cs="Times New Roman"/>
+          <w:b/>
+          <w:sz w:val="28"/>
+          <w:szCs w:val="28"/>
           <w:lang w:val="uk-UA"/>
         </w:rPr>
-      </w:pPr>
+        <w:t xml:space="preserve">Посилання на </w:t>
+      </w:r>
+      <w:r>
+        <w:rPr>
+          <w:rFonts w:ascii="Times New Roman" w:hAnsi="Times New Roman" w:cs="Times New Roman"/>
+          <w:b/>
+          <w:sz w:val="28"/>
+          <w:szCs w:val="28"/>
+        </w:rPr>
+        <w:t>git</w:t>
+      </w:r>
+      <w:r>
+        <w:rPr>
+          <w:rFonts w:ascii="Times New Roman" w:hAnsi="Times New Roman" w:cs="Times New Roman"/>
+          <w:b/>
+          <w:sz w:val="28"/>
+          <w:szCs w:val="28"/>
+          <w:lang w:val="ru-RU"/>
+        </w:rPr>
+        <w:t xml:space="preserve"> </w:t>
+      </w:r>
       <w:r>
         <w:rPr>
           <w:rFonts w:ascii="Times New Roman" w:hAnsi="Times New Roman" w:cs="Times New Roman"/>
@@ -661,16 +682,7 @@
           <w:szCs w:val="28"/>
           <w:lang w:val="uk-UA"/>
         </w:rPr>
-        <w:t xml:space="preserve">Посилання на </w:t>
-      </w:r>
-      <w:r>
-        <w:rPr>
-          <w:rFonts w:ascii="Times New Roman" w:hAnsi="Times New Roman" w:cs="Times New Roman"/>
-          <w:b/>
-          <w:sz w:val="28"/>
-          <w:szCs w:val="28"/>
-        </w:rPr>
-        <w:t>git</w:t>
+        <w:t>з кодом:</w:t>
       </w:r>
       <w:r>
         <w:rPr>
@@ -682,21 +694,34 @@
         </w:rPr>
         <w:t xml:space="preserve"> </w:t>
       </w:r>
-      <w:r>
-        <w:rPr>
-          <w:rFonts w:ascii="Times New Roman" w:hAnsi="Times New Roman" w:cs="Times New Roman"/>
-          <w:b/>
-          <w:sz w:val="28"/>
-          <w:szCs w:val="28"/>
-          <w:lang w:val="uk-UA"/>
-        </w:rPr>
-        <w:t>з кодом:</w:t>
+      <w:hyperlink r:id="rId12" w:history="1">
+        <w:r>
+          <w:rPr>
+            <w:rStyle w:val="a7"/>
+            <w:rFonts w:ascii="Times New Roman" w:hAnsi="Times New Roman" w:cs="Times New Roman"/>
+            <w:b/>
+            <w:sz w:val="28"/>
+            <w:szCs w:val="28"/>
+            <w:lang w:val="ru-RU"/>
+          </w:rPr>
+          <w:t>https://github.com/vikusyaa/OOP-KB-221-Viktoria-Tkachyk/tree/main/lab03</w:t>
+        </w:r>
+      </w:hyperlink>
+      <w:r>
+        <w:rPr>
+          <w:rFonts w:ascii="Times New Roman" w:hAnsi="Times New Roman" w:cs="Times New Roman"/>
+          <w:b/>
+          <w:sz w:val="28"/>
+          <w:szCs w:val="28"/>
+          <w:lang w:val="ru-RU"/>
+        </w:rPr>
+        <w:t xml:space="preserve"> </w:t>
       </w:r>
       <w:bookmarkStart w:id="0" w:name="_GoBack"/>
       <w:bookmarkEnd w:id="0"/>
     </w:p>
     <w:sectPr>
-      <w:headerReference w:type="default" r:id="rId12"/>
+      <w:headerReference w:type="default" r:id="rId13"/>
       <w:pgSz w:w="12240" w:h="15840"/>
       <w:pgMar w:top="1134" w:right="850" w:bottom="1134" w:left="1701" w:header="708" w:footer="708" w:gutter="0"/>
       <w:cols w:space="708"/>
@@ -1257,6 +1282,17 @@
     <w:uiPriority w:val="99"/>
     <w:rsid w:val="00130C1B"/>
   </w:style>
+  <w:style w:type="character" w:styleId="a7">
+    <w:name w:val="Hyperlink"/>
+    <w:basedOn w:val="a0"/>
+    <w:uiPriority w:val="99"/>
+    <w:unhideWhenUsed/>
+    <w:rsid w:val="008E0820"/>
+    <w:rPr>
+      <w:color w:val="0563C1" w:themeColor="hyperlink"/>
+      <w:u w:val="single"/>
+    </w:rPr>
+  </w:style>
 </w:styles>
 </file>
 

</xml_diff>